<commit_message>
changes to reqs doc
</commit_message>
<xml_diff>
--- a/requirements/ArtifactManagement_revG.docx
+++ b/requirements/ArtifactManagement_revG.docx
@@ -1137,10 +1137,7 @@
         <w:t>), mechanical (mech) and test-plans.</w:t>
       </w:r>
     </w:p>
-    <w:p>
-      <w:bookmarkStart w:id="0" w:name="_GoBack"/>
-      <w:bookmarkEnd w:id="0"/>
-    </w:p>
+    <w:p/>
     <w:p>
       <w:pPr>
         <w:pStyle w:val="Heading1"/>
@@ -1860,9 +1857,32 @@
       <w:r>
         <w:t>)</w:t>
       </w:r>
+    </w:p>
+    <w:p>
+      <w:pPr>
+        <w:pStyle w:val="ListParagraph"/>
+        <w:numPr>
+          <w:ilvl w:val="0"/>
+          <w:numId w:val="1"/>
+        </w:numPr>
+      </w:pPr>
+      <w:r>
+        <w:t>Yet another bullet</w:t>
+      </w:r>
+    </w:p>
+    <w:p>
+      <w:pPr>
+        <w:pStyle w:val="ListParagraph"/>
+        <w:numPr>
+          <w:ilvl w:val="0"/>
+          <w:numId w:val="1"/>
+        </w:numPr>
+      </w:pPr>
       <w:r>
         <w:br w:type="page"/>
       </w:r>
+      <w:bookmarkStart w:id="0" w:name="_GoBack"/>
+      <w:bookmarkEnd w:id="0"/>
     </w:p>
     <w:p>
       <w:pPr>

</xml_diff>